<commit_message>
Update documentation for SetExcelWorksheetViewProperties for multiple worksheets.
</commit_message>
<xml_diff>
--- a/doc/UserManual/Word/60_Command_SetExcelWorksheetViewProperties.docx
+++ b/doc/UserManual/Word/60_Command_SetExcelWorksheetViewProperties.docx
@@ -64,43 +64,40 @@
         <w:t>.</w:t>
       </w:r>
       <w:r>
+        <w:t>12</w:t>
+      </w:r>
+      <w:r>
+        <w:t>.</w:t>
+      </w:r>
+      <w:r>
+        <w:t>00</w:t>
+      </w:r>
+      <w:r>
+        <w:t xml:space="preserve">, </w:t>
+      </w:r>
+      <w:r>
+        <w:t>20</w:t>
+      </w:r>
+      <w:r>
+        <w:t>1</w:t>
+      </w:r>
+      <w:r>
+        <w:t>6</w:t>
+      </w:r>
+      <w:r>
+        <w:t>-</w:t>
+      </w:r>
+      <w:r>
         <w:t>0</w:t>
       </w:r>
       <w:r>
         <w:t>8</w:t>
       </w:r>
       <w:r>
-        <w:t>.</w:t>
-      </w:r>
-      <w:r>
-        <w:t>00</w:t>
-      </w:r>
-      <w:r>
-        <w:t xml:space="preserve">, </w:t>
+        <w:t>-</w:t>
       </w:r>
       <w:r>
         <w:t>20</w:t>
-      </w:r>
-      <w:r>
-        <w:t>1</w:t>
-      </w:r>
-      <w:r>
-        <w:t>6</w:t>
-      </w:r>
-      <w:r>
-        <w:t>-</w:t>
-      </w:r>
-      <w:r>
-        <w:t>0</w:t>
-      </w:r>
-      <w:r>
-        <w:t>1</w:t>
-      </w:r>
-      <w:r>
-        <w:t>-</w:t>
-      </w:r>
-      <w:r>
-        <w:t>17</w:t>
       </w:r>
     </w:p>
     <w:p>
@@ -194,6 +191,9 @@
       </w:pPr>
       <w:r>
         <w:t>Freeze pane</w:t>
+      </w:r>
+      <w:r>
+        <w:t xml:space="preserve"> for rows and columns</w:t>
       </w:r>
     </w:p>
     <w:p/>
@@ -270,8 +270,8 @@
         </w:rPr>
         <w:drawing>
           <wp:inline distT="0" distB="0" distL="0" distR="0">
-            <wp:extent cx="5943600" cy="3423920"/>
-            <wp:effectExtent l="0" t="0" r="0" b="5080"/>
+            <wp:extent cx="5943600" cy="3529965"/>
+            <wp:effectExtent l="0" t="0" r="0" b="0"/>
             <wp:docPr id="1" name="Picture 1"/>
             <wp:cNvGraphicFramePr>
               <a:graphicFrameLocks xmlns:a="http://schemas.openxmlformats.org/drawingml/2006/main" noChangeAspect="1"/>
@@ -280,7 +280,7 @@
               <a:graphicData uri="http://schemas.openxmlformats.org/drawingml/2006/picture">
                 <pic:pic xmlns:pic="http://schemas.openxmlformats.org/drawingml/2006/picture">
                   <pic:nvPicPr>
-                    <pic:cNvPr id="1" name="command_SetExcelWorkbookViewProperties.png"/>
+                    <pic:cNvPr id="1" name="command_SetExcelWorksheetViewProperties.png"/>
                     <pic:cNvPicPr/>
                   </pic:nvPicPr>
                   <pic:blipFill>
@@ -298,7 +298,7 @@
                   <pic:spPr>
                     <a:xfrm>
                       <a:off x="0" y="0"/>
-                      <a:ext cx="5943600" cy="3423920"/>
+                      <a:ext cx="5943600" cy="3529965"/>
                     </a:xfrm>
                     <a:prstGeom prst="rect">
                       <a:avLst/>
@@ -310,6 +310,8 @@
           </wp:inline>
         </w:drawing>
       </w:r>
+      <w:bookmarkStart w:id="0" w:name="_GoBack"/>
+      <w:bookmarkEnd w:id="0"/>
     </w:p>
     <w:p>
       <w:pPr>
@@ -352,9 +354,7 @@
       </w:r>
     </w:p>
     <w:p>
-      <w:bookmarkStart w:id="0" w:name="replaceValue"/>
-      <w:bookmarkStart w:id="1" w:name="_GoBack"/>
-      <w:bookmarkEnd w:id="1"/>
+      <w:bookmarkStart w:id="1" w:name="replaceValue"/>
     </w:p>
     <w:p>
       <w:r>
@@ -674,6 +674,21 @@
             <w:r>
               <w:t>.</w:t>
             </w:r>
+            <w:r>
+              <w:t xml:space="preserve">  Multiple worksheets can be specified by separating the names with commas.</w:t>
+            </w:r>
+            <w:r>
+              <w:t xml:space="preserve">  Worksheet names can be specified with </w:t>
+            </w:r>
+            <w:r>
+              <w:rPr>
+                <w:rStyle w:val="RTiSWDocLiteralText"/>
+              </w:rPr>
+              <w:t>*</w:t>
+            </w:r>
+            <w:r>
+              <w:t xml:space="preserve"> wildcard to match multiple worksheets.</w:t>
+            </w:r>
           </w:p>
         </w:tc>
         <w:tc>
@@ -683,7 +698,10 @@
           </w:tcPr>
           <w:p>
             <w:r>
-              <w:t>Set properties for</w:t>
+              <w:t>If not specified, s</w:t>
+            </w:r>
+            <w:r>
+              <w:t>et properties for</w:t>
             </w:r>
             <w:r>
               <w:t xml:space="preserve"> the first worksheet.</w:t>
@@ -711,37 +729,7 @@
               <w:rPr>
                 <w:rStyle w:val="RTiSWDocLiteralText"/>
               </w:rPr>
-              <w:t>FreezePane</w:t>
-            </w:r>
-            <w:proofErr w:type="spellEnd"/>
-          </w:p>
-          <w:p>
-            <w:pPr>
-              <w:rPr>
-                <w:rStyle w:val="RTiSWDocLiteralText"/>
-              </w:rPr>
-            </w:pPr>
-            <w:proofErr w:type="spellStart"/>
-            <w:r>
-              <w:rPr>
-                <w:rStyle w:val="RTiSWDocLiteralText"/>
-              </w:rPr>
-              <w:t>ColumnRight</w:t>
-            </w:r>
-            <w:proofErr w:type="spellEnd"/>
-          </w:p>
-          <w:p>
-            <w:pPr>
-              <w:rPr>
-                <w:rStyle w:val="RTiSWDocLiteralText"/>
-              </w:rPr>
-            </w:pPr>
-            <w:proofErr w:type="spellStart"/>
-            <w:r>
-              <w:rPr>
-                <w:rStyle w:val="RTiSWDocLiteralText"/>
-              </w:rPr>
-              <w:t>OfSplit</w:t>
+              <w:t>KeepOpen</w:t>
             </w:r>
             <w:proofErr w:type="spellEnd"/>
           </w:p>
@@ -753,16 +741,25 @@
           </w:tcPr>
           <w:p>
             <w:r>
-              <w:t xml:space="preserve">The column to the right of the freeze pane split, using notation </w:t>
+              <w:t>Indicate whether to keep the Excel file open (</w:t>
             </w:r>
             <w:r>
               <w:rPr>
                 <w:rStyle w:val="RTiSWDocLiteralText"/>
               </w:rPr>
-              <w:t>A</w:t>
-            </w:r>
-            <w:r>
-              <w:t>, etc.</w:t>
+              <w:t>True</w:t>
+            </w:r>
+            <w:r>
+              <w:t>) or close after creating (</w:t>
+            </w:r>
+            <w:r>
+              <w:rPr>
+                <w:rStyle w:val="RTiSWDocLiteralText"/>
+              </w:rPr>
+              <w:t>False</w:t>
+            </w:r>
+            <w:r>
+              <w:t>).  Keeping the file open will increase performance because later commands will not need to reread the workbook.</w:t>
             </w:r>
           </w:p>
         </w:tc>
@@ -772,8 +769,16 @@
             <w:shd w:val="clear" w:color="auto" w:fill="auto"/>
           </w:tcPr>
           <w:p>
-            <w:r>
-              <w:t>Columns will not be frozen.</w:t>
+            <w:pPr>
+              <w:rPr>
+                <w:rStyle w:val="RTiSWDocLiteralText"/>
+              </w:rPr>
+            </w:pPr>
+            <w:r>
+              <w:rPr>
+                <w:rStyle w:val="RTiSWDocLiteralText"/>
+              </w:rPr>
+              <w:t>False</w:t>
             </w:r>
           </w:p>
         </w:tc>
@@ -813,7 +818,22 @@
               <w:rPr>
                 <w:rStyle w:val="RTiSWDocLiteralText"/>
               </w:rPr>
-              <w:t>RowBelowSplit</w:t>
+              <w:t>ColumnRight</w:t>
+            </w:r>
+            <w:proofErr w:type="spellEnd"/>
+          </w:p>
+          <w:p>
+            <w:pPr>
+              <w:rPr>
+                <w:rStyle w:val="RTiSWDocLiteralText"/>
+              </w:rPr>
+            </w:pPr>
+            <w:proofErr w:type="spellStart"/>
+            <w:r>
+              <w:rPr>
+                <w:rStyle w:val="RTiSWDocLiteralText"/>
+              </w:rPr>
+              <w:t>OfSplit</w:t>
             </w:r>
             <w:proofErr w:type="spellEnd"/>
           </w:p>
@@ -825,16 +845,25 @@
           </w:tcPr>
           <w:p>
             <w:r>
-              <w:t xml:space="preserve">The row below the freeze pane split, specified as row number </w:t>
+              <w:t xml:space="preserve">The column to the right of the freeze pane split, using notation </w:t>
             </w:r>
             <w:r>
               <w:rPr>
                 <w:rStyle w:val="RTiSWDocLiteralText"/>
               </w:rPr>
-              <w:t>1</w:t>
-            </w:r>
-            <w:r>
-              <w:t>+.</w:t>
+              <w:t>B</w:t>
+            </w:r>
+            <w:r>
+              <w:t xml:space="preserve">, etc. (specifying </w:t>
+            </w:r>
+            <w:r>
+              <w:rPr>
+                <w:rStyle w:val="RTiSWDocLiteralText"/>
+              </w:rPr>
+              <w:t>A</w:t>
+            </w:r>
+            <w:r>
+              <w:t xml:space="preserve"> will have no effect).</w:t>
             </w:r>
           </w:p>
         </w:tc>
@@ -845,7 +874,7 @@
           </w:tcPr>
           <w:p>
             <w:r>
-              <w:t>Rows will not be frozen.</w:t>
+              <w:t>Columns will not be frozen.</w:t>
             </w:r>
           </w:p>
         </w:tc>
@@ -870,7 +899,22 @@
               <w:rPr>
                 <w:rStyle w:val="RTiSWDocLiteralText"/>
               </w:rPr>
-              <w:t>KeepOpen</w:t>
+              <w:t>FreezePane</w:t>
+            </w:r>
+            <w:proofErr w:type="spellEnd"/>
+          </w:p>
+          <w:p>
+            <w:pPr>
+              <w:rPr>
+                <w:rStyle w:val="RTiSWDocLiteralText"/>
+              </w:rPr>
+            </w:pPr>
+            <w:proofErr w:type="spellStart"/>
+            <w:r>
+              <w:rPr>
+                <w:rStyle w:val="RTiSWDocLiteralText"/>
+              </w:rPr>
+              <w:t>RowBelowSplit</w:t>
             </w:r>
             <w:proofErr w:type="spellEnd"/>
           </w:p>
@@ -882,28 +926,25 @@
           </w:tcPr>
           <w:p>
             <w:r>
-              <w:t>Indicate whether to keep the Excel file open (</w:t>
+              <w:t xml:space="preserve">The row below the freeze pane split, specified as row number </w:t>
             </w:r>
             <w:r>
               <w:rPr>
                 <w:rStyle w:val="RTiSWDocLiteralText"/>
               </w:rPr>
-              <w:t>True</w:t>
-            </w:r>
-            <w:r>
-              <w:t>) or close after creating (</w:t>
+              <w:t>2</w:t>
+            </w:r>
+            <w:r>
+              <w:t xml:space="preserve">+ (specifying </w:t>
             </w:r>
             <w:r>
               <w:rPr>
                 <w:rStyle w:val="RTiSWDocLiteralText"/>
               </w:rPr>
-              <w:t>False</w:t>
-            </w:r>
-            <w:r>
-              <w:t>).  Keeping the file open will increase performance because later commands will n</w:t>
-            </w:r>
-            <w:r>
-              <w:t>ot need to reread the workbook.</w:t>
+              <w:t>1</w:t>
+            </w:r>
+            <w:r>
+              <w:t xml:space="preserve"> will have no effect).</w:t>
             </w:r>
           </w:p>
         </w:tc>
@@ -913,21 +954,13 @@
             <w:shd w:val="clear" w:color="auto" w:fill="auto"/>
           </w:tcPr>
           <w:p>
-            <w:pPr>
-              <w:rPr>
-                <w:rStyle w:val="RTiSWDocLiteralText"/>
-              </w:rPr>
-            </w:pPr>
-            <w:r>
-              <w:rPr>
-                <w:rStyle w:val="RTiSWDocLiteralText"/>
-              </w:rPr>
-              <w:t>False</w:t>
+            <w:r>
+              <w:t>Rows will not be frozen.</w:t>
             </w:r>
           </w:p>
         </w:tc>
       </w:tr>
-      <w:bookmarkEnd w:id="0"/>
+      <w:bookmarkEnd w:id="1"/>
     </w:tbl>
     <w:p/>
     <w:sectPr>
@@ -985,6 +1018,9 @@
       <w:t>Excel</w:t>
     </w:r>
     <w:r>
+      <w:t>Worksheet</w:t>
+    </w:r>
+    <w:r>
       <w:t>ViewProperties</w:t>
     </w:r>
     <w:proofErr w:type="spellEnd"/>
@@ -1097,6 +1133,9 @@
     </w:r>
     <w:r>
       <w:t>Excel</w:t>
+    </w:r>
+    <w:r>
+      <w:t>Worksheet</w:t>
     </w:r>
     <w:r>
       <w:t>ViewProperties</w:t>
@@ -1165,7 +1204,10 @@
       <w:t>Excel</w:t>
     </w:r>
     <w:r>
-      <w:t>WorksheetViewProperties</w:t>
+      <w:t>W</w:t>
+    </w:r>
+    <w:r>
+      <w:t>orksheetViewProperties</w:t>
     </w:r>
     <w:proofErr w:type="spellEnd"/>
     <w:r>
@@ -1173,7 +1215,10 @@
     </w:r>
     <w:proofErr w:type="gramEnd"/>
     <w:r>
-      <w:t>) Command</w:t>
+      <w:t>) C</w:t>
+    </w:r>
+    <w:r>
+      <w:t>ommand</w:t>
     </w:r>
     <w:r>
       <w:tab/>

</xml_diff>